<commit_message>
update by fabio RNF
</commit_message>
<xml_diff>
--- a/Deliverables/ProblemStatement_Buy&See.docx
+++ b/Deliverables/ProblemStatement_Buy&See.docx
@@ -2205,8 +2205,6 @@
               </w:rPr>
               <w:t>il</w:t>
             </w:r>
-            <w:bookmarkStart w:id="0" w:name="_GoBack"/>
-            <w:bookmarkEnd w:id="0"/>
             <w:r>
               <w:rPr>
                 <w:rFonts w:ascii="Calibri" w:eastAsia="Calibri" w:hAnsi="Calibri" w:cs="Calibri"/>
@@ -4661,6 +4659,66 @@
         <w:rPr>
           <w:b/>
           <w:bCs/>
+          <w:sz w:val="26"/>
+          <w:szCs w:val="26"/>
+        </w:rPr>
+      </w:pPr>
+    </w:p>
+    <w:p>
+      <w:pPr>
+        <w:rPr>
+          <w:b/>
+          <w:bCs/>
+          <w:sz w:val="26"/>
+          <w:szCs w:val="26"/>
+        </w:rPr>
+      </w:pPr>
+    </w:p>
+    <w:p>
+      <w:pPr>
+        <w:rPr>
+          <w:b/>
+          <w:bCs/>
+          <w:sz w:val="26"/>
+          <w:szCs w:val="26"/>
+        </w:rPr>
+      </w:pPr>
+    </w:p>
+    <w:p>
+      <w:pPr>
+        <w:rPr>
+          <w:b/>
+          <w:bCs/>
+          <w:sz w:val="26"/>
+          <w:szCs w:val="26"/>
+        </w:rPr>
+      </w:pPr>
+    </w:p>
+    <w:p>
+      <w:pPr>
+        <w:rPr>
+          <w:b/>
+          <w:bCs/>
+          <w:sz w:val="26"/>
+          <w:szCs w:val="26"/>
+        </w:rPr>
+      </w:pPr>
+    </w:p>
+    <w:p>
+      <w:pPr>
+        <w:rPr>
+          <w:b/>
+          <w:bCs/>
+          <w:sz w:val="26"/>
+          <w:szCs w:val="26"/>
+        </w:rPr>
+      </w:pPr>
+    </w:p>
+    <w:p>
+      <w:pPr>
+        <w:rPr>
+          <w:b/>
+          <w:bCs/>
           <w:sz w:val="40"/>
           <w:szCs w:val="40"/>
         </w:rPr>
@@ -4672,6 +4730,7 @@
           <w:sz w:val="26"/>
           <w:szCs w:val="26"/>
         </w:rPr>
+        <w:lastRenderedPageBreak/>
         <w:t xml:space="preserve"> </w:t>
       </w:r>
       <w:r>
@@ -4713,6 +4772,12 @@
         <w:spacing w:before="0" w:beforeAutospacing="0" w:after="225" w:afterAutospacing="0"/>
         <w:rPr>
           <w:rStyle w:val="Emphasis"/>
+          <w:rFonts w:ascii="Arial" w:hAnsi="Arial" w:cs="Arial"/>
+          <w:b/>
+          <w:bCs/>
+          <w:i w:val="0"/>
+          <w:iCs w:val="0"/>
+          <w:color w:val="212529"/>
           <w:sz w:val="26"/>
           <w:szCs w:val="26"/>
         </w:rPr>
@@ -4754,9 +4819,14 @@
           <w:sz w:val="26"/>
           <w:szCs w:val="26"/>
         </w:rPr>
-        <w:t xml:space="preserve">La nostra piattaforma web deve avere un’interfaccia visivamente semplice in modo tale che gli utenti che si troveranno ad utilizzare il servizio troveranno in breve tempo tutte le operazioni facendogli acquisire fin da subito un senso di familiarità. Il sistema inoltre fornirà feedback di messaggi in tempo reale guidando passo dopo passo assistenza agli </w:t>
-      </w:r>
-      <w:r>
+        <w:t xml:space="preserve">La nostra piattaforma web deve avere un’interfaccia visivamente semplice in modo tale che gli utenti che si troveranno ad utilizzare il servizio troveranno in breve tempo tutte le operazioni facendogli acquisire fin da subito un senso di familiarità. Il sistema inoltre fornirà feedback di messaggi in tempo reale guidando passo dopo passo assistenza agli utenti, in questo modo chiunque leggendo sarà in grado di capire l’operazione che si sta per fare e in caso un utente sa di aver sbagliato può sempre tornare indietro tramite un apposito tasto. Il nostro scopo è che chiunque abbia a disposizione un servizio facile da utilizzare, che sia molto intuitivo e immediato </w:t>
+      </w:r>
+    </w:p>
+    <w:p>
+      <w:pPr>
+        <w:pStyle w:val="text-justify"/>
+        <w:shd w:val="clear" w:color="auto" w:fill="FFFFFF"/>
+        <w:spacing w:before="0" w:beforeAutospacing="0" w:after="225" w:afterAutospacing="0"/>
         <w:rPr>
           <w:rStyle w:val="Emphasis"/>
           <w:rFonts w:asciiTheme="minorHAnsi" w:hAnsiTheme="minorHAnsi" w:cstheme="minorHAnsi"/>
@@ -4766,15 +4836,136 @@
           <w:sz w:val="26"/>
           <w:szCs w:val="26"/>
         </w:rPr>
-        <w:lastRenderedPageBreak/>
-        <w:t xml:space="preserve">utenti, in questo modo chiunque leggendo sarà in grado di capire l’operazione che si sta per fare e in caso un utente sa di aver sbagliato può sempre tornare indietro tramite un apposito tasto. Il nostro scopo è che chiunque abbia a disposizione un servizio facile da utilizzare, che sia molto intuitivo e immediato </w:t>
-      </w:r>
+      </w:pPr>
     </w:p>
     <w:p>
       <w:pPr>
         <w:pStyle w:val="text-justify"/>
         <w:shd w:val="clear" w:color="auto" w:fill="FFFFFF"/>
         <w:spacing w:before="0" w:beforeAutospacing="0" w:after="225" w:afterAutospacing="0"/>
+        <w:rPr>
+          <w:rStyle w:val="Emphasis"/>
+          <w:rFonts w:asciiTheme="minorHAnsi" w:hAnsiTheme="minorHAnsi" w:cstheme="minorHAnsi"/>
+          <w:b/>
+          <w:bCs/>
+          <w:i w:val="0"/>
+          <w:iCs w:val="0"/>
+          <w:color w:val="212529"/>
+          <w:sz w:val="26"/>
+          <w:szCs w:val="26"/>
+        </w:rPr>
+      </w:pPr>
+      <w:r>
+        <w:rPr>
+          <w:rStyle w:val="Emphasis"/>
+          <w:rFonts w:asciiTheme="minorHAnsi" w:hAnsiTheme="minorHAnsi" w:cstheme="minorHAnsi"/>
+          <w:b/>
+          <w:bCs/>
+          <w:i w:val="0"/>
+          <w:iCs w:val="0"/>
+          <w:color w:val="212529"/>
+          <w:sz w:val="26"/>
+          <w:szCs w:val="26"/>
+        </w:rPr>
+        <w:t>Affidabilità</w:t>
+      </w:r>
+    </w:p>
+    <w:p>
+      <w:pPr>
+        <w:pStyle w:val="text-justify"/>
+        <w:shd w:val="clear" w:color="auto" w:fill="FFFFFF"/>
+        <w:spacing w:before="0" w:beforeAutospacing="0" w:after="225" w:afterAutospacing="0"/>
+        <w:rPr>
+          <w:rStyle w:val="Emphasis"/>
+          <w:rFonts w:ascii="Calibri" w:hAnsi="Calibri" w:cs="Calibri"/>
+          <w:i w:val="0"/>
+          <w:iCs w:val="0"/>
+          <w:color w:val="212529"/>
+          <w:sz w:val="26"/>
+          <w:szCs w:val="26"/>
+        </w:rPr>
+      </w:pPr>
+      <w:r>
+        <w:rPr>
+          <w:rStyle w:val="Emphasis"/>
+          <w:rFonts w:ascii="Calibri" w:hAnsi="Calibri" w:cs="Calibri"/>
+          <w:i w:val="0"/>
+          <w:iCs w:val="0"/>
+          <w:color w:val="212529"/>
+          <w:sz w:val="26"/>
+          <w:szCs w:val="26"/>
+        </w:rPr>
+        <w:t>Il sistema funziona tramite un database relazionale dove vengono salvati tutti i dati delle persone che usufruiscono della piattaforma web, dei loro acquisti e infine anche i dati dei film. Il nostro sito web di streaming ha un’architettura client-server e deve essere operativo 24 ore su 24 e questo deve essere garantito anche in caso di un guasto perciò il sistema eseguirà dei backup periodici in modo tale che se abbiamo una perdita di dati possiamo sempre recuperarli. Inoltre, forniremo al server strumenti necessari per la protezione e sicurezza dei dati rendendo difficili manomissioni e intrusioni da parte dei malintenzionati</w:t>
+      </w:r>
+    </w:p>
+    <w:p>
+      <w:pPr>
+        <w:pStyle w:val="text-justify"/>
+        <w:shd w:val="clear" w:color="auto" w:fill="FFFFFF"/>
+        <w:spacing w:before="0" w:beforeAutospacing="0" w:after="225" w:afterAutospacing="0"/>
+        <w:rPr>
+          <w:rStyle w:val="Emphasis"/>
+          <w:rFonts w:asciiTheme="minorHAnsi" w:hAnsiTheme="minorHAnsi" w:cstheme="minorHAnsi"/>
+          <w:b/>
+          <w:bCs/>
+          <w:i w:val="0"/>
+          <w:iCs w:val="0"/>
+          <w:color w:val="212529"/>
+          <w:sz w:val="26"/>
+          <w:szCs w:val="26"/>
+        </w:rPr>
+      </w:pPr>
+    </w:p>
+    <w:p>
+      <w:pPr>
+        <w:pStyle w:val="text-justify"/>
+        <w:shd w:val="clear" w:color="auto" w:fill="FFFFFF"/>
+        <w:spacing w:before="0" w:beforeAutospacing="0" w:after="225" w:afterAutospacing="0"/>
+        <w:rPr>
+          <w:rStyle w:val="Emphasis"/>
+          <w:rFonts w:asciiTheme="minorHAnsi" w:hAnsiTheme="minorHAnsi" w:cstheme="minorHAnsi"/>
+          <w:b/>
+          <w:bCs/>
+          <w:i w:val="0"/>
+          <w:iCs w:val="0"/>
+          <w:color w:val="212529"/>
+          <w:sz w:val="26"/>
+          <w:szCs w:val="26"/>
+        </w:rPr>
+      </w:pPr>
+      <w:r>
+        <w:rPr>
+          <w:rStyle w:val="Emphasis"/>
+          <w:rFonts w:asciiTheme="minorHAnsi" w:hAnsiTheme="minorHAnsi" w:cstheme="minorHAnsi"/>
+          <w:b/>
+          <w:bCs/>
+          <w:i w:val="0"/>
+          <w:iCs w:val="0"/>
+          <w:color w:val="212529"/>
+          <w:sz w:val="26"/>
+          <w:szCs w:val="26"/>
+        </w:rPr>
+        <w:t>Performance</w:t>
+      </w:r>
+    </w:p>
+    <w:p>
+      <w:pPr>
+        <w:pStyle w:val="text-justify"/>
+        <w:shd w:val="clear" w:color="auto" w:fill="FFFFFF"/>
+        <w:spacing w:before="0" w:beforeAutospacing="0" w:after="225" w:afterAutospacing="0"/>
+        <w:rPr>
+          <w:rStyle w:val="Emphasis"/>
+          <w:rFonts w:asciiTheme="minorHAnsi" w:hAnsiTheme="minorHAnsi" w:cstheme="minorHAnsi"/>
+          <w:b/>
+          <w:bCs/>
+          <w:i w:val="0"/>
+          <w:iCs w:val="0"/>
+          <w:color w:val="212529"/>
+          <w:sz w:val="26"/>
+          <w:szCs w:val="26"/>
+        </w:rPr>
+      </w:pPr>
+      <w:r>
         <w:rPr>
           <w:rStyle w:val="Emphasis"/>
           <w:rFonts w:asciiTheme="minorHAnsi" w:hAnsiTheme="minorHAnsi" w:cstheme="minorHAnsi"/>
@@ -4784,7 +4975,8 @@
           <w:sz w:val="26"/>
           <w:szCs w:val="26"/>
         </w:rPr>
-      </w:pPr>
+        <w:t xml:space="preserve">Il sistema deve garantire rapidità per eseguire le varie operazioni disponibili e permettere di offrire un’ottima qualità streaming anche a utenti che possiedono una connessione internet ad alta latenza. Daremo la possibilità al gestore del catalogo la capacità di caricare film velocemente e forniremo alla piattaforma strumenti che permettono fluidità in modo tale che non impatteremo sull’esperienza di un singolo utente quando ci sono molti altri utenti collegati contemporaneamente </w:t>
+      </w:r>
     </w:p>
     <w:p>
       <w:pPr>
@@ -4803,7 +4995,12 @@
           <w:szCs w:val="26"/>
         </w:rPr>
       </w:pPr>
-      <w:r>
+    </w:p>
+    <w:p>
+      <w:pPr>
+        <w:pStyle w:val="text-justify"/>
+        <w:shd w:val="clear" w:color="auto" w:fill="FFFFFF"/>
+        <w:spacing w:before="0" w:beforeAutospacing="0" w:after="225" w:afterAutospacing="0"/>
         <w:rPr>
           <w:rStyle w:val="Emphasis"/>
           <w:rFonts w:asciiTheme="minorHAnsi" w:hAnsiTheme="minorHAnsi" w:cstheme="minorHAnsi"/>
@@ -4815,7 +5012,38 @@
           <w:sz w:val="26"/>
           <w:szCs w:val="26"/>
         </w:rPr>
-        <w:t>Affidabilità</w:t>
+      </w:pPr>
+      <w:r>
+        <w:rPr>
+          <w:rStyle w:val="Emphasis"/>
+          <w:rFonts w:asciiTheme="minorHAnsi" w:hAnsiTheme="minorHAnsi" w:cstheme="minorHAnsi"/>
+          <w:b/>
+          <w:bCs/>
+          <w:i w:val="0"/>
+          <w:iCs w:val="0"/>
+          <w:color w:val="212529"/>
+          <w:sz w:val="26"/>
+          <w:szCs w:val="26"/>
+        </w:rPr>
+        <w:t>Manutenibilità</w:t>
+      </w:r>
+      <w:r>
+        <w:rPr>
+          <w:rFonts w:asciiTheme="minorHAnsi" w:hAnsiTheme="minorHAnsi" w:cstheme="minorHAnsi"/>
+          <w:color w:val="212529"/>
+          <w:sz w:val="26"/>
+          <w:szCs w:val="26"/>
+        </w:rPr>
+        <w:br/>
+      </w:r>
+      <w:r>
+        <w:rPr>
+          <w:rFonts w:asciiTheme="minorHAnsi" w:hAnsiTheme="minorHAnsi" w:cstheme="minorHAnsi"/>
+          <w:color w:val="212529"/>
+          <w:sz w:val="26"/>
+          <w:szCs w:val="26"/>
+        </w:rPr>
+        <w:t>Tra i più importanti requisiti non funzionali c’è sicuramente la manutenibilità del software ovvero il tempo con cui eseguiamo la manutenzione del sistema, attraverso questa l’amministratore del sistema può modificare o aggiungere nuove funzioni alla piattaforma, può effettuare un bug fixing degli errori senza generare altri bug, può migliorare e incrementare le prestazioni. Grazie alla documentazione prodotta inoltre permettiamo anche ai nuovi possibili membri che dovranno gestire il sistema di comprendere facilmente il codice e il suo funzionamento e quindi cosa loro devono programmare e in che modo farlo</w:t>
       </w:r>
     </w:p>
     <w:p>
@@ -4826,24 +5054,51 @@
         <w:rPr>
           <w:rStyle w:val="Emphasis"/>
           <w:rFonts w:asciiTheme="minorHAnsi" w:hAnsiTheme="minorHAnsi" w:cstheme="minorHAnsi"/>
+          <w:color w:val="212529"/>
+          <w:sz w:val="26"/>
+          <w:szCs w:val="26"/>
+        </w:rPr>
+      </w:pPr>
+    </w:p>
+    <w:p>
+      <w:pPr>
+        <w:pStyle w:val="text-justify"/>
+        <w:shd w:val="clear" w:color="auto" w:fill="FFFFFF"/>
+        <w:spacing w:before="0" w:beforeAutospacing="0" w:after="225" w:afterAutospacing="0"/>
+        <w:rPr>
+          <w:rStyle w:val="Emphasis"/>
+          <w:rFonts w:asciiTheme="minorHAnsi" w:hAnsiTheme="minorHAnsi" w:cstheme="minorHAnsi"/>
+          <w:color w:val="212529"/>
+          <w:sz w:val="26"/>
+          <w:szCs w:val="26"/>
+        </w:rPr>
+      </w:pPr>
+    </w:p>
+    <w:p>
+      <w:pPr>
+        <w:pStyle w:val="text-justify"/>
+        <w:shd w:val="clear" w:color="auto" w:fill="FFFFFF"/>
+        <w:spacing w:before="0" w:beforeAutospacing="0" w:after="225" w:afterAutospacing="0"/>
+        <w:rPr>
+          <w:rFonts w:asciiTheme="minorHAnsi" w:hAnsiTheme="minorHAnsi" w:cstheme="minorHAnsi"/>
+          <w:sz w:val="26"/>
+          <w:szCs w:val="26"/>
+        </w:rPr>
+      </w:pPr>
+      <w:r>
+        <w:rPr>
+          <w:rStyle w:val="Emphasis"/>
+          <w:rFonts w:asciiTheme="minorHAnsi" w:hAnsiTheme="minorHAnsi" w:cstheme="minorHAnsi"/>
+          <w:b/>
+          <w:bCs/>
           <w:i w:val="0"/>
           <w:iCs w:val="0"/>
           <w:color w:val="212529"/>
           <w:sz w:val="26"/>
           <w:szCs w:val="26"/>
         </w:rPr>
-      </w:pPr>
-      <w:r>
-        <w:rPr>
-          <w:rStyle w:val="Emphasis"/>
-          <w:rFonts w:asciiTheme="minorHAnsi" w:hAnsiTheme="minorHAnsi" w:cstheme="minorHAnsi"/>
-          <w:i w:val="0"/>
-          <w:iCs w:val="0"/>
-          <w:color w:val="212529"/>
-          <w:sz w:val="26"/>
-          <w:szCs w:val="26"/>
-        </w:rPr>
-        <w:t>Il sistema funziona tramite un database relazionale dove vengono salvati tutti i dati delle persone che usufruiscono della piattaforma web, dei loro acquisti e infine anche i dati dei film. Il nostro sito web di streaming ha un’architettura client-server e deve essere operativo 24 ore su 24 e questo deve essere garantito anche in caso di un guasto perciò il sistema eseguirà dei backup periodici in modo tale che se abbiamo una perdita di dati possiamo sempre recuperarli. Inoltre, forniremo al server strumenti necessari per la protezione e sicurezza dei dati rendendo difficili manomissioni e intrusioni da parte dei malintenzionati</w:t>
+        <w:lastRenderedPageBreak/>
+        <w:t>Implementazione</w:t>
       </w:r>
     </w:p>
     <w:p>
@@ -4852,229 +5107,20 @@
         <w:shd w:val="clear" w:color="auto" w:fill="FFFFFF"/>
         <w:spacing w:before="0" w:beforeAutospacing="0" w:after="225" w:afterAutospacing="0"/>
         <w:rPr>
-          <w:rStyle w:val="Emphasis"/>
-          <w:rFonts w:asciiTheme="minorHAnsi" w:hAnsiTheme="minorHAnsi" w:cstheme="minorHAnsi"/>
-          <w:b/>
-          <w:bCs/>
-          <w:i w:val="0"/>
-          <w:iCs w:val="0"/>
-          <w:color w:val="212529"/>
-          <w:sz w:val="26"/>
-          <w:szCs w:val="26"/>
-        </w:rPr>
-      </w:pPr>
-    </w:p>
-    <w:p>
-      <w:pPr>
-        <w:pStyle w:val="text-justify"/>
-        <w:shd w:val="clear" w:color="auto" w:fill="FFFFFF"/>
-        <w:spacing w:before="0" w:beforeAutospacing="0" w:after="225" w:afterAutospacing="0"/>
-        <w:rPr>
-          <w:rStyle w:val="Emphasis"/>
-          <w:rFonts w:asciiTheme="minorHAnsi" w:hAnsiTheme="minorHAnsi" w:cstheme="minorHAnsi"/>
-          <w:b/>
-          <w:bCs/>
-          <w:i w:val="0"/>
-          <w:iCs w:val="0"/>
-          <w:color w:val="212529"/>
-          <w:sz w:val="26"/>
-          <w:szCs w:val="26"/>
-        </w:rPr>
-      </w:pPr>
-      <w:r>
-        <w:rPr>
-          <w:rStyle w:val="Emphasis"/>
-          <w:rFonts w:asciiTheme="minorHAnsi" w:hAnsiTheme="minorHAnsi" w:cstheme="minorHAnsi"/>
-          <w:b/>
-          <w:bCs/>
-          <w:i w:val="0"/>
-          <w:iCs w:val="0"/>
-          <w:color w:val="212529"/>
-          <w:sz w:val="26"/>
-          <w:szCs w:val="26"/>
-        </w:rPr>
-        <w:t>Performance</w:t>
-      </w:r>
-    </w:p>
-    <w:p>
-      <w:pPr>
-        <w:pStyle w:val="text-justify"/>
-        <w:shd w:val="clear" w:color="auto" w:fill="FFFFFF"/>
-        <w:spacing w:before="0" w:beforeAutospacing="0" w:after="225" w:afterAutospacing="0"/>
-        <w:rPr>
-          <w:rStyle w:val="Emphasis"/>
-          <w:rFonts w:asciiTheme="minorHAnsi" w:hAnsiTheme="minorHAnsi" w:cstheme="minorHAnsi"/>
-          <w:b/>
-          <w:bCs/>
-          <w:i w:val="0"/>
-          <w:iCs w:val="0"/>
-          <w:color w:val="212529"/>
-          <w:sz w:val="26"/>
-          <w:szCs w:val="26"/>
-        </w:rPr>
-      </w:pPr>
-      <w:r>
-        <w:rPr>
-          <w:rStyle w:val="Emphasis"/>
-          <w:rFonts w:asciiTheme="minorHAnsi" w:hAnsiTheme="minorHAnsi" w:cstheme="minorHAnsi"/>
-          <w:i w:val="0"/>
-          <w:iCs w:val="0"/>
-          <w:color w:val="212529"/>
-          <w:sz w:val="26"/>
-          <w:szCs w:val="26"/>
-        </w:rPr>
-        <w:t xml:space="preserve">Il sistema deve garantire rapidità per eseguire le varie operazioni disponibili e permettere di offrire un’ottima qualità streaming anche a utenti che possiedono una connessione internet ad alta latenza. Daremo la possibilità al gestore del catalogo la capacità di caricare film velocemente e forniremo alla piattaforma strumenti che permettono fluidità in modo </w:t>
-      </w:r>
-      <w:r>
-        <w:rPr>
-          <w:rStyle w:val="Emphasis"/>
-          <w:rFonts w:asciiTheme="minorHAnsi" w:hAnsiTheme="minorHAnsi" w:cstheme="minorHAnsi"/>
-          <w:i w:val="0"/>
-          <w:iCs w:val="0"/>
-          <w:color w:val="212529"/>
-          <w:sz w:val="26"/>
-          <w:szCs w:val="26"/>
-        </w:rPr>
-        <w:lastRenderedPageBreak/>
-        <w:t xml:space="preserve">tale che non impatteremo sull’esperienza di un singolo utente quando ci sono molti altri utenti collegati contemporaneamente </w:t>
-      </w:r>
-    </w:p>
-    <w:p>
-      <w:pPr>
-        <w:pStyle w:val="text-justify"/>
-        <w:shd w:val="clear" w:color="auto" w:fill="FFFFFF"/>
-        <w:spacing w:before="0" w:beforeAutospacing="0" w:after="225" w:afterAutospacing="0"/>
-        <w:rPr>
-          <w:rStyle w:val="Emphasis"/>
-          <w:rFonts w:asciiTheme="minorHAnsi" w:hAnsiTheme="minorHAnsi" w:cstheme="minorHAnsi"/>
-          <w:i w:val="0"/>
-          <w:iCs w:val="0"/>
-          <w:color w:val="212529"/>
-          <w:sz w:val="26"/>
-          <w:szCs w:val="26"/>
-        </w:rPr>
-      </w:pPr>
-    </w:p>
-    <w:p>
-      <w:pPr>
-        <w:pStyle w:val="text-justify"/>
-        <w:shd w:val="clear" w:color="auto" w:fill="FFFFFF"/>
-        <w:spacing w:before="0" w:beforeAutospacing="0" w:after="225" w:afterAutospacing="0"/>
-        <w:rPr>
-          <w:rStyle w:val="Emphasis"/>
-          <w:rFonts w:asciiTheme="minorHAnsi" w:hAnsiTheme="minorHAnsi" w:cstheme="minorHAnsi"/>
-          <w:b/>
-          <w:bCs/>
-          <w:i w:val="0"/>
-          <w:iCs w:val="0"/>
-          <w:color w:val="212529"/>
-          <w:sz w:val="26"/>
-          <w:szCs w:val="26"/>
-        </w:rPr>
-      </w:pPr>
-    </w:p>
-    <w:p>
-      <w:pPr>
-        <w:pStyle w:val="text-justify"/>
-        <w:shd w:val="clear" w:color="auto" w:fill="FFFFFF"/>
-        <w:spacing w:before="0" w:beforeAutospacing="0" w:after="225" w:afterAutospacing="0"/>
-        <w:rPr>
-          <w:rStyle w:val="Emphasis"/>
-          <w:rFonts w:asciiTheme="minorHAnsi" w:hAnsiTheme="minorHAnsi" w:cstheme="minorHAnsi"/>
-          <w:b/>
-          <w:bCs/>
-          <w:i w:val="0"/>
-          <w:iCs w:val="0"/>
-          <w:color w:val="212529"/>
-          <w:sz w:val="26"/>
-          <w:szCs w:val="26"/>
-        </w:rPr>
-      </w:pPr>
-      <w:r>
-        <w:rPr>
-          <w:rStyle w:val="Emphasis"/>
-          <w:rFonts w:asciiTheme="minorHAnsi" w:hAnsiTheme="minorHAnsi" w:cstheme="minorHAnsi"/>
-          <w:b/>
-          <w:bCs/>
-          <w:i w:val="0"/>
-          <w:iCs w:val="0"/>
-          <w:color w:val="212529"/>
-          <w:sz w:val="26"/>
-          <w:szCs w:val="26"/>
-        </w:rPr>
-        <w:t>Manutenibilità</w:t>
-      </w:r>
-      <w:r>
-        <w:rPr>
           <w:rFonts w:asciiTheme="minorHAnsi" w:hAnsiTheme="minorHAnsi" w:cstheme="minorHAnsi"/>
           <w:color w:val="212529"/>
           <w:sz w:val="26"/>
           <w:szCs w:val="26"/>
         </w:rPr>
-        <w:br/>
-        <w:t>Tra i più importanti requisiti non funzionali c’è sicuramente la manutenibilità del software ovvero il tempo con cui eseguiamo la manutenzione del sistema.</w:t>
-      </w:r>
-    </w:p>
-    <w:p>
-      <w:pPr>
-        <w:pStyle w:val="text-justify"/>
-        <w:shd w:val="clear" w:color="auto" w:fill="FFFFFF"/>
-        <w:spacing w:before="0" w:beforeAutospacing="0" w:after="225" w:afterAutospacing="0"/>
-        <w:rPr>
-          <w:rStyle w:val="Emphasis"/>
+      </w:pPr>
+      <w:r>
+        <w:rPr>
           <w:rFonts w:asciiTheme="minorHAnsi" w:hAnsiTheme="minorHAnsi" w:cstheme="minorHAnsi"/>
           <w:color w:val="212529"/>
           <w:sz w:val="26"/>
           <w:szCs w:val="26"/>
         </w:rPr>
-      </w:pPr>
-    </w:p>
-    <w:p>
-      <w:pPr>
-        <w:pStyle w:val="text-justify"/>
-        <w:shd w:val="clear" w:color="auto" w:fill="FFFFFF"/>
-        <w:spacing w:before="0" w:beforeAutospacing="0" w:after="225" w:afterAutospacing="0"/>
-        <w:rPr>
-          <w:rFonts w:asciiTheme="minorHAnsi" w:hAnsiTheme="minorHAnsi" w:cstheme="minorHAnsi"/>
-          <w:sz w:val="26"/>
-          <w:szCs w:val="26"/>
-        </w:rPr>
-      </w:pPr>
-      <w:r>
-        <w:rPr>
-          <w:rStyle w:val="Emphasis"/>
-          <w:rFonts w:asciiTheme="minorHAnsi" w:hAnsiTheme="minorHAnsi" w:cstheme="minorHAnsi"/>
-          <w:b/>
-          <w:bCs/>
-          <w:i w:val="0"/>
-          <w:iCs w:val="0"/>
-          <w:color w:val="212529"/>
-          <w:sz w:val="26"/>
-          <w:szCs w:val="26"/>
-        </w:rPr>
-        <w:t>Implementazione</w:t>
-      </w:r>
-    </w:p>
-    <w:p>
-      <w:pPr>
-        <w:pStyle w:val="text-justify"/>
-        <w:shd w:val="clear" w:color="auto" w:fill="FFFFFF"/>
-        <w:spacing w:before="0" w:beforeAutospacing="0" w:after="225" w:afterAutospacing="0"/>
-        <w:rPr>
-          <w:rFonts w:asciiTheme="minorHAnsi" w:hAnsiTheme="minorHAnsi" w:cstheme="minorHAnsi"/>
-          <w:color w:val="212529"/>
-          <w:sz w:val="26"/>
-          <w:szCs w:val="26"/>
-        </w:rPr>
-      </w:pPr>
-      <w:r>
-        <w:rPr>
-          <w:rFonts w:asciiTheme="minorHAnsi" w:hAnsiTheme="minorHAnsi" w:cstheme="minorHAnsi"/>
-          <w:color w:val="212529"/>
-          <w:sz w:val="26"/>
-          <w:szCs w:val="26"/>
-        </w:rPr>
-        <w:t>La parte back-end del sistema è stato realizzato usando il linguaggio di programmazione Java e delle servlet eseguiti su un server Apache Tomcat. Per salvare i dati utente e le informazioni dei film viene utilizzato un DBMS relazionale MySQL. Per la parte front-end della piattaforma è stato utilizzato HTML, Css5 e JQuery.</w:t>
+        <w:t>Il sistema utilizzerà un database MySQL dove saranno conservati i dati dei film e degli utenti iscritti e utilizzerà un linguaggio di programmazione web per quanto riguarda sia la gestione delle funzioni del sistema sia la parte grafica</w:t>
       </w:r>
     </w:p>
     <w:p>
@@ -5106,20 +5152,20 @@
         </w:rPr>
         <w:t>Sicurezza</w:t>
       </w:r>
-    </w:p>
-    <w:p>
-      <w:pPr>
-        <w:rPr>
-          <w:rFonts w:cstheme="minorHAnsi"/>
-          <w:b/>
-          <w:bCs/>
-          <w:sz w:val="26"/>
-          <w:szCs w:val="26"/>
-        </w:rPr>
-      </w:pPr>
-      <w:r>
-        <w:rPr>
-          <w:rFonts w:cstheme="minorHAnsi"/>
+      <w:bookmarkStart w:id="0" w:name="_GoBack"/>
+      <w:bookmarkEnd w:id="0"/>
+    </w:p>
+    <w:p>
+      <w:pPr>
+        <w:rPr>
+          <w:b/>
+          <w:bCs/>
+          <w:sz w:val="26"/>
+          <w:szCs w:val="26"/>
+        </w:rPr>
+      </w:pPr>
+      <w:r>
+        <w:rPr>
           <w:sz w:val="26"/>
           <w:szCs w:val="26"/>
         </w:rPr>

</xml_diff>